<commit_message>
Ultima actualizacion de la actividad11
</commit_message>
<xml_diff>
--- a/actividad10 link.docx
+++ b/actividad10 link.docx
@@ -3,11 +3,29 @@
 <w:document xmlns:wpc="http://schemas.microsoft.com/office/word/2010/wordprocessingCanvas" xmlns:cx="http://schemas.microsoft.com/office/drawing/2014/chartex" xmlns:cx1="http://schemas.microsoft.com/office/drawing/2015/9/8/chartex" xmlns:cx2="http://schemas.microsoft.com/office/drawing/2015/10/21/chartex" xmlns:mc="http://schemas.openxmlformats.org/markup-compatibility/2006" xmlns:o="urn:schemas-microsoft-com:office:office" xmlns:r="http://schemas.openxmlformats.org/officeDocument/2006/relationships" xmlns:m="http://schemas.openxmlformats.org/officeDocument/2006/math" xmlns:v="urn:schemas-microsoft-com:vml" xmlns:wp14="http://schemas.microsoft.com/office/word/2010/wordprocessingDrawing" xmlns:wp="http://schemas.openxmlformats.org/drawingml/2006/wordprocessingDrawing" xmlns:w10="urn:schemas-microsoft-com:office:word" xmlns:w="http://schemas.openxmlformats.org/wordprocessingml/2006/main" xmlns:w14="http://schemas.microsoft.com/office/word/2010/wordml" xmlns:w15="http://schemas.microsoft.com/office/word/2012/wordml" xmlns:w16se="http://schemas.microsoft.com/office/word/2015/wordml/symex" xmlns:wpg="http://schemas.microsoft.com/office/word/2010/wordprocessingGroup" xmlns:wpi="http://schemas.microsoft.com/office/word/2010/wordprocessingInk" xmlns:wne="http://schemas.microsoft.com/office/word/2006/wordml" xmlns:wps="http://schemas.microsoft.com/office/word/2010/wordprocessingShape" mc:Ignorable="w14 w15 w16se wp14">
   <w:body>
     <w:p>
-      <w:r>
-        <w:t>https://github.com/515-david/Actividad10.git</w:t>
-      </w:r>
       <w:bookmarkStart w:id="0" w:name="_GoBack"/>
       <w:bookmarkEnd w:id="0"/>
+      <w:r>
+        <w:rPr>
+          <w:rFonts w:ascii="Georgia" w:hAnsi="Georgia"/>
+          <w:color w:val="495057"/>
+          <w:sz w:val="27"/>
+          <w:szCs w:val="27"/>
+        </w:rPr>
+        <w:br/>
+      </w:r>
+      <w:hyperlink r:id="rId4" w:history="1">
+        <w:r>
+          <w:rPr>
+            <w:rStyle w:val="Hipervnculo"/>
+            <w:rFonts w:ascii="Georgia" w:hAnsi="Georgia"/>
+            <w:color w:val="7C242D"/>
+            <w:sz w:val="27"/>
+            <w:szCs w:val="27"/>
+          </w:rPr>
+          <w:t>https://github.com/515-david/Actividad10</w:t>
+        </w:r>
+      </w:hyperlink>
     </w:p>
     <w:sectPr>
       <w:pgSz w:w="11906" w:h="16838"/>
@@ -441,6 +459,18 @@
     <w:semiHidden/>
     <w:unhideWhenUsed/>
   </w:style>
+  <w:style w:type="character" w:styleId="Hipervnculo">
+    <w:name w:val="Hyperlink"/>
+    <w:basedOn w:val="Fuentedeprrafopredeter"/>
+    <w:uiPriority w:val="99"/>
+    <w:semiHidden/>
+    <w:unhideWhenUsed/>
+    <w:rsid w:val="00550E82"/>
+    <w:rPr>
+      <w:color w:val="0000FF"/>
+      <w:u w:val="single"/>
+    </w:rPr>
+  </w:style>
 </w:styles>
 </file>
 

</xml_diff>